<commit_message>
Uploaded new version of report
</commit_message>
<xml_diff>
--- a/Data Visualization Project Report.docx
+++ b/Data Visualization Project Report.docx
@@ -967,99 +967,33 @@
               <w:rPr>
                 <w:rtl w:val="0"/>
               </w:rPr>
-              <w:t xml:space="preserve">Our primary result was the creation of our tool. We were quite pleased with how it turned out as well as some of the comments we received. We found it to be a great way to compare the usage and consumption of different years and time periods. Our addition of the prior year outline really supported this key concept of our tool. Our analysis tool is that it is a more dynamic and interactive way of showing production and consumption than is given by large humanity organizations and far better at comparing results.</w:t>
-            </w:r>
-          </w:p>
-          <w:p>
-            <w:pPr>
-              <w:jc w:val="both"/>
-              <w:rPr>
-                <w:b w:val="1"/>
-              </w:rPr>
-            </w:pPr>
-            <w:r>
-              <w:rPr>
-                <w:rtl w:val="0"/>
-              </w:rPr>
-            </w:r>
-          </w:p>
-          <w:p>
-            <w:pPr>
-              <w:jc w:val="both"/>
-              <w:rPr>
-                <w:b w:val="1"/>
-              </w:rPr>
-            </w:pPr>
-            <w:r>
-              <w:rPr>
-                <w:b w:val="1"/>
-                <w:rtl w:val="0"/>
-              </w:rPr>
-              <w:t xml:space="preserve">Discussion of results</w:t>
-            </w:r>
-          </w:p>
-          <w:p>
-            <w:pPr>
-              <w:jc w:val="both"/>
-              <w:rPr/>
-            </w:pPr>
-            <w:r>
-              <w:rPr>
-                <w:rtl w:val="0"/>
-              </w:rPr>
-              <w:t xml:space="preserve">As far as discussion is concerned, we feel as though this tool is best suited for helping the US energy producers and consumers be more aware of how their habits have changed on a larger scale. It also has the ability to be put to even larger scales if so desired, as we also hope that this tool is used to inspire creation of bigger and more commercial tools that could even get the average person more aware of their own energy usage.</w:t>
-            </w:r>
-          </w:p>
-          <w:p>
-            <w:pPr>
-              <w:jc w:val="both"/>
-              <w:rPr/>
-            </w:pPr>
-            <w:r>
-              <w:rPr>
-                <w:rtl w:val="0"/>
-              </w:rPr>
-            </w:r>
-          </w:p>
-          <w:p>
-            <w:pPr>
-              <w:jc w:val="both"/>
-              <w:rPr>
-                <w:b w:val="1"/>
-              </w:rPr>
-            </w:pPr>
-            <w:r>
-              <w:rPr>
-                <w:b w:val="1"/>
-                <w:rtl w:val="0"/>
-              </w:rPr>
-              <w:t xml:space="preserve">Conclusions and future work</w:t>
-            </w:r>
-          </w:p>
-          <w:p>
-            <w:pPr>
-              <w:jc w:val="both"/>
-              <w:rPr/>
-            </w:pPr>
-            <w:r>
-              <w:rPr>
-                <w:rtl w:val="0"/>
-              </w:rPr>
-              <w:t xml:space="preserve">Finally we are very pleased with how our tool and visualizations turned out and we hope it can inspire later works to be done in similar fields that can help bring clarity of energy usage to the average American.</w:t>
-            </w:r>
-          </w:p>
-          <w:p>
-            <w:pPr>
-              <w:jc w:val="both"/>
-              <w:rPr/>
-            </w:pPr>
-            <w:r>
-              <w:rPr>
-                <w:rtl w:val="0"/>
-              </w:rPr>
-              <w:t xml:space="preserve"> </w:t>
+              <w:t xml:space="preserve">When we finished our initial version of the system, we sent it to our client, Karen Dean of Economic Environmental Solutions International. Our goal as discussed with her was to create a tool with the ability to easily evaluate energy data over the course of time, and get a more detailed view on a yearly basis. She works with a number of environmental organizations and government entities, many of whom do not have a technical background, so a simple tool such as this can be invaluable. After getting a chance to look over our system, she reported that the simplicity of the tool’s interface and the ability to toggle between different views were especially useful. She also praised the intuitive transition between macro and micro trends.</w:t>
+            </w:r>
+          </w:p>
+          <w:p>
+            <w:pPr>
+              <w:jc w:val="both"/>
+              <w:rPr/>
+            </w:pPr>
+            <w:r>
+              <w:rPr>
+                <w:rtl w:val="0"/>
+              </w:rPr>
               <w:tab/>
-              <w:t xml:space="preserve">However, America isn’t the only place that needs to keep an eye on its energy consumption and production. In the future this tool can be expanded upon to compare the consumption and production of different countries across comparable years and have a better understanding </w:t>
+              <w:t xml:space="preserve">She did, however find one bug and had one suggested change that she wished to see. The bug was an off-by-one error in regards to the year being displayed in one of the bar charts. This was trivial to fix. The suggested change was that she desired to see a way to compare two different years directly, as opposed to needing to take notes or remember them. In order to satisfy this requirement, we implemented the “gray outline” approach which will leave an outline of the data for whatever the previous year you selected. This allows the simple comparison between any two years’ data by selecting one year and then the other immediately after it. The full client evaluation can be found on our Github repository [5]. </w:t>
+            </w:r>
+          </w:p>
+          <w:p>
+            <w:pPr>
+              <w:jc w:val="both"/>
+              <w:rPr/>
+            </w:pPr>
+            <w:r>
+              <w:rPr>
+                <w:rtl w:val="0"/>
+              </w:rPr>
+              <w:tab/>
+              <w:t xml:space="preserve">After presenting our tentatively “final” version of the system to Professor Chen, we were given a number of final suggestions for improvement. The first was that we should make all bars the same width between the production </w:t>
             </w:r>
           </w:p>
           <w:p>
@@ -1096,15 +1030,103 @@
               <w:rPr>
                 <w:rtl w:val="0"/>
               </w:rPr>
-              <w:t xml:space="preserve">of the global energy situation. This kind of research could lead to a more concise method of countries importing and exporting different energy sources and could help the global economy as a whole. Such a comparison of energy consumption across countries could be a necessary step in slowing global warming.</w:t>
-            </w:r>
-          </w:p>
-          <w:p>
-            <w:pPr>
-              <w:jc w:val="both"/>
-              <w:rPr>
-                <w:b w:val="1"/>
-              </w:rPr>
+              <w:t xml:space="preserve">and consumption charts. This was to ensure that there was no erroneous meaning attributed to area as opposed to height. The second was adding text to the visualization describing what its purpose is for the user. Finally, we added the feature that line chart text boxes which list the year and production/consumption values would remain next to the selected years for the current and previous values. After all these changes were implemented, we felt that our system had fully satisfied all of our goals and designs.</w:t>
+            </w:r>
+          </w:p>
+          <w:p>
+            <w:pPr>
+              <w:jc w:val="both"/>
+              <w:rPr/>
+            </w:pPr>
+            <w:r>
+              <w:rPr>
+                <w:rtl w:val="0"/>
+              </w:rPr>
+            </w:r>
+          </w:p>
+          <w:p>
+            <w:pPr>
+              <w:jc w:val="both"/>
+              <w:rPr>
+                <w:b w:val="1"/>
+              </w:rPr>
+            </w:pPr>
+            <w:r>
+              <w:rPr>
+                <w:b w:val="1"/>
+                <w:rtl w:val="0"/>
+              </w:rPr>
+              <w:t xml:space="preserve">Discussion of results</w:t>
+            </w:r>
+          </w:p>
+          <w:p>
+            <w:pPr>
+              <w:jc w:val="both"/>
+              <w:rPr/>
+            </w:pPr>
+            <w:r>
+              <w:rPr>
+                <w:rtl w:val="0"/>
+              </w:rPr>
+              <w:t xml:space="preserve">As far as discussion is concerned, we feel as though this tool is best suited for helping the US energy producers and consumers be more aware of how their habits have changed on a larger scale. It also has the ability to be put to even larger scales if so desired, as we also hope that this tool is used to inspire creation of bigger and more commercial tools that could even get the average person more aware of their own energy usage.</w:t>
+            </w:r>
+          </w:p>
+          <w:p>
+            <w:pPr>
+              <w:jc w:val="both"/>
+              <w:rPr/>
+            </w:pPr>
+            <w:r>
+              <w:rPr>
+                <w:rtl w:val="0"/>
+              </w:rPr>
+            </w:r>
+          </w:p>
+          <w:p>
+            <w:pPr>
+              <w:jc w:val="both"/>
+              <w:rPr>
+                <w:b w:val="1"/>
+              </w:rPr>
+            </w:pPr>
+            <w:r>
+              <w:rPr>
+                <w:b w:val="1"/>
+                <w:rtl w:val="0"/>
+              </w:rPr>
+              <w:t xml:space="preserve">Conclusions and future work</w:t>
+            </w:r>
+          </w:p>
+          <w:p>
+            <w:pPr>
+              <w:jc w:val="both"/>
+              <w:rPr/>
+            </w:pPr>
+            <w:r>
+              <w:rPr>
+                <w:rtl w:val="0"/>
+              </w:rPr>
+              <w:t xml:space="preserve">Finally we are very pleased with how our tool and visualizations turned out and we hope it can inspire later works to be done in similar fields that can help bring clarity of energy usage to the average American.</w:t>
+            </w:r>
+          </w:p>
+          <w:p>
+            <w:pPr>
+              <w:jc w:val="both"/>
+              <w:rPr/>
+            </w:pPr>
+            <w:r>
+              <w:rPr>
+                <w:rtl w:val="0"/>
+              </w:rPr>
+              <w:t xml:space="preserve"> </w:t>
+              <w:tab/>
+              <w:t xml:space="preserve">However, America isn’t the only place that needs to keep an eye on its energy consumption and production. In the future this tool can be expanded upon to compare the consumption and production of different countries across comparable years and have a better understanding of the global energy situation. This kind of research could lead to a more concise method of countries importing and exporting different energy sources and could help the global economy as a whole. Such a comparison of energy consumption across countries could be a necessary step in slowing global warming.</w:t>
+            </w:r>
+          </w:p>
+          <w:p>
+            <w:pPr>
+              <w:jc w:val="both"/>
+              <w:rPr/>
             </w:pPr>
             <w:r>
               <w:rPr>
@@ -1113,36 +1135,6 @@
               <w:t xml:space="preserve"> </w:t>
               <w:tab/>
               <w:t xml:space="preserve">Another potential future expansion of the visualization would be to allow in depth views into which energy sources are feeding into which</w:t>
-            </w:r>
-            <w:r>
-              <w:rPr>
-                <w:rtl w:val="0"/>
-              </w:rPr>
-            </w:r>
-          </w:p>
-          <w:p>
-            <w:pPr>
-              <w:jc w:val="both"/>
-              <w:rPr/>
-            </w:pPr>
-            <w:r>
-              <w:rPr>
-                <w:rtl w:val="0"/>
-              </w:rPr>
-              <w:t xml:space="preserve">consumers. For instance, is the industrial sector using more from natural gas or coal? This could be very helpful in identifying causes behind overusage..</w:t>
-            </w:r>
-          </w:p>
-          <w:p>
-            <w:pPr>
-              <w:jc w:val="both"/>
-              <w:rPr/>
-            </w:pPr>
-            <w:r>
-              <w:rPr>
-                <w:rtl w:val="0"/>
-              </w:rPr>
-              <w:tab/>
-              <w:t xml:space="preserve">This tool has a lot of potential and we are excited to see where humanity research is going and how tools like ours can assist in them.</w:t>
             </w:r>
           </w:p>
         </w:tc>
@@ -1202,62 +1194,25 @@
               <w:rPr>
                 <w:rtl w:val="0"/>
               </w:rPr>
+              <w:t xml:space="preserve">consumers. For instance, is the industrial sector using more from natural gas or coal? This could be very helpful in identifying causes behind overusage.</w:t>
+            </w:r>
+          </w:p>
+          <w:p>
+            <w:pPr>
+              <w:jc w:val="both"/>
+              <w:rPr/>
+            </w:pPr>
+            <w:r>
+              <w:rPr>
+                <w:rtl w:val="0"/>
+              </w:rPr>
+              <w:tab/>
+              <w:t xml:space="preserve">This tool has a lot of potential and we are excited to see where humanity research is going and how tools like ours can assist in them.</w:t>
             </w:r>
           </w:p>
         </w:tc>
       </w:tr>
     </w:tbl>
-    <w:p>
-      <w:pPr>
-        <w:jc w:val="both"/>
-        <w:rPr/>
-      </w:pPr>
-      <w:r>
-        <w:rPr>
-          <w:rtl w:val="0"/>
-        </w:rPr>
-      </w:r>
-    </w:p>
-    <w:p>
-      <w:pPr>
-        <w:jc w:val="both"/>
-        <w:rPr/>
-      </w:pPr>
-      <w:r>
-        <w:rPr>
-          <w:rtl w:val="0"/>
-        </w:rPr>
-      </w:r>
-    </w:p>
-    <w:p>
-      <w:pPr>
-        <w:jc w:val="both"/>
-        <w:rPr>
-          <w:b w:val="1"/>
-        </w:rPr>
-      </w:pPr>
-      <w:r>
-        <w:rPr>
-          <w:rtl w:val="0"/>
-        </w:rPr>
-      </w:r>
-    </w:p>
-    <w:p>
-      <w:pPr>
-        <w:jc w:val="both"/>
-        <w:rPr>
-          <w:b w:val="1"/>
-        </w:rPr>
-      </w:pPr>
-      <w:r>
-        <w:br w:type="page"/>
-      </w:r>
-      <w:r>
-        <w:rPr>
-          <w:rtl w:val="0"/>
-        </w:rPr>
-      </w:r>
-    </w:p>
     <w:p>
       <w:pPr>
         <w:jc w:val="both"/>

</xml_diff>